<commit_message>
Materiale noi în Text-scurt și modificare docs
</commit_message>
<xml_diff>
--- a/docs/model_planificare_ces.docx
+++ b/docs/model_planificare_ces.docx
@@ -2,25 +2,6 @@
 <file path=word/document.xml><?xml version="1.0" encoding="utf-8"?>
 <w:document xmlns:o="urn:schemas-microsoft-com:office:office" xmlns:r="http://schemas.openxmlformats.org/officeDocument/2006/relationships" xmlns:v="urn:schemas-microsoft-com:vml" xmlns:w="http://schemas.openxmlformats.org/wordprocessingml/2006/main" xmlns:w10="urn:schemas-microsoft-com:office:word" xmlns:wp="http://schemas.openxmlformats.org/drawingml/2006/wordprocessingDrawing" xmlns:wps="http://schemas.microsoft.com/office/word/2010/wordprocessingShape" xmlns:wpg="http://schemas.microsoft.com/office/word/2010/wordprocessingGroup" xmlns:mc="http://schemas.openxmlformats.org/markup-compatibility/2006" xmlns:wp14="http://schemas.microsoft.com/office/word/2010/wordprocessingDrawing" xmlns:w14="http://schemas.microsoft.com/office/word/2010/wordml" xmlns:w15="http://schemas.microsoft.com/office/word/2012/wordml" mc:Ignorable="w14 wp14 w15">
   <w:body>
-    <w:p>
-      <w:pPr>
-        <w:pStyle w:val="Normal"/>
-        <w:rPr>
-          <w:rFonts w:ascii="Times New Roman" w:hAnsi="Times New Roman" w:cs="Times New Roman"/>
-          <w:sz w:val="24"/>
-          <w:szCs w:val="24"/>
-        </w:rPr>
-      </w:pPr>
-      <w:r>
-        <w:rPr>
-          <w:rFonts w:cs="Times New Roman" w:ascii="Times New Roman" w:hAnsi="Times New Roman"/>
-          <w:sz w:val="24"/>
-          <w:szCs w:val="24"/>
-          <w:lang w:val="ro-RO"/>
-        </w:rPr>
-        <w:t>ȘCOALA ................................................</w:t>
-      </w:r>
-    </w:p>
     <w:p>
       <w:pPr>
         <w:pStyle w:val="Normal"/>
@@ -39,15 +20,8 @@
           <w:szCs w:val="24"/>
           <w:lang w:val="ro-RO"/>
         </w:rPr>
-        <w:t xml:space="preserve">                        </w:t>
-      </w:r>
-      <w:r>
-        <w:rPr>
-          <w:rFonts w:cs="Times New Roman" w:ascii="Times New Roman" w:hAnsi="Times New Roman"/>
-          <w:sz w:val="24"/>
-          <w:szCs w:val="24"/>
-          <w:lang w:val="ro-RO"/>
-        </w:rPr>
+        <w:tab/>
+        <w:tab/>
         <w:t xml:space="preserve">AVIZAT, </w:t>
       </w:r>
     </w:p>
@@ -78,20 +52,34 @@
           <w:szCs w:val="24"/>
           <w:lang w:val="ro-RO"/>
         </w:rPr>
-        <w:t>DIRECTOR</w:t>
-        <w:tab/>
-        <w:tab/>
-        <w:tab/>
-        <w:tab/>
-        <w:tab/>
-        <w:tab/>
-        <w:tab/>
-        <w:tab/>
-        <w:tab/>
-        <w:tab/>
-        <w:tab/>
-        <w:tab/>
-        <w:tab/>
+        <w:t>DIRECTO</w:t>
+      </w:r>
+      <w:r>
+        <w:rPr>
+          <w:rFonts w:cs="Times New Roman" w:ascii="Times New Roman" w:hAnsi="Times New Roman"/>
+          <w:sz w:val="24"/>
+          <w:szCs w:val="24"/>
+          <w:lang w:val="ro-RO"/>
+        </w:rPr>
+        <w:t xml:space="preserve">R </w:t>
+      </w:r>
+      <w:r>
+        <w:rPr>
+          <w:rFonts w:cs="Times New Roman" w:ascii="Times New Roman" w:hAnsi="Times New Roman"/>
+          <w:sz w:val="24"/>
+          <w:szCs w:val="24"/>
+          <w:lang w:val="ro-RO"/>
+        </w:rPr>
+        <w:t xml:space="preserve">ȘCOALA </w:t>
+      </w:r>
+      <w:r>
+        <w:rPr>
+          <w:rFonts w:cs="Times New Roman" w:ascii="Times New Roman" w:hAnsi="Times New Roman"/>
+          <w:sz w:val="24"/>
+          <w:szCs w:val="24"/>
+          <w:lang w:val="ro-RO"/>
+        </w:rPr>
+        <w:t>PROFESIOANALĂ SPECIALĂ „ION TEODORESCU”</w:t>
       </w:r>
     </w:p>
     <w:p>
@@ -106,7 +94,56 @@
         </w:rPr>
       </w:pPr>
       <w:r>
-        <w:rPr/>
+        <w:rPr>
+          <w:rFonts w:cs="Times New Roman" w:ascii="Times New Roman" w:hAnsi="Times New Roman"/>
+          <w:sz w:val="24"/>
+          <w:szCs w:val="24"/>
+          <w:lang w:val="ro-RO"/>
+        </w:rPr>
+        <w:tab/>
+        <w:tab/>
+        <w:t>Profesor,</w:t>
+      </w:r>
+    </w:p>
+    <w:p>
+      <w:pPr>
+        <w:pStyle w:val="Normal"/>
+        <w:spacing w:before="0" w:after="0"/>
+        <w:rPr>
+          <w:rFonts w:ascii="Times New Roman" w:hAnsi="Times New Roman" w:cs="Times New Roman"/>
+          <w:sz w:val="24"/>
+          <w:szCs w:val="24"/>
+          <w:lang w:val="ro-RO"/>
+        </w:rPr>
+      </w:pPr>
+      <w:r>
+        <w:rPr>
+          <w:rFonts w:cs="Times New Roman" w:ascii="Times New Roman" w:hAnsi="Times New Roman"/>
+          <w:sz w:val="24"/>
+          <w:szCs w:val="24"/>
+          <w:lang w:val="ro-RO"/>
+        </w:rPr>
+        <w:t xml:space="preserve">                        </w:t>
+      </w:r>
+    </w:p>
+    <w:p>
+      <w:pPr>
+        <w:pStyle w:val="Normal"/>
+        <w:spacing w:before="0" w:after="0"/>
+        <w:rPr>
+          <w:rFonts w:ascii="Times New Roman" w:hAnsi="Times New Roman" w:cs="Times New Roman"/>
+          <w:sz w:val="24"/>
+          <w:szCs w:val="24"/>
+          <w:lang w:val="ro-RO"/>
+        </w:rPr>
+      </w:pPr>
+      <w:r>
+        <w:rPr>
+          <w:rFonts w:cs="Times New Roman" w:ascii="Times New Roman" w:hAnsi="Times New Roman"/>
+          <w:sz w:val="24"/>
+          <w:szCs w:val="24"/>
+          <w:lang w:val="ro-RO"/>
+        </w:rPr>
       </w:r>
     </w:p>
     <w:p>

</xml_diff>

<commit_message>
Password protect some files
</commit_message>
<xml_diff>
--- a/docs/model_planificare_ces.docx
+++ b/docs/model_planificare_ces.docx
@@ -52,34 +52,7 @@
           <w:szCs w:val="24"/>
           <w:lang w:val="ro-RO"/>
         </w:rPr>
-        <w:t>DIRECTO</w:t>
-      </w:r>
-      <w:r>
-        <w:rPr>
-          <w:rFonts w:cs="Times New Roman" w:ascii="Times New Roman" w:hAnsi="Times New Roman"/>
-          <w:sz w:val="24"/>
-          <w:szCs w:val="24"/>
-          <w:lang w:val="ro-RO"/>
-        </w:rPr>
-        <w:t xml:space="preserve">R </w:t>
-      </w:r>
-      <w:r>
-        <w:rPr>
-          <w:rFonts w:cs="Times New Roman" w:ascii="Times New Roman" w:hAnsi="Times New Roman"/>
-          <w:sz w:val="24"/>
-          <w:szCs w:val="24"/>
-          <w:lang w:val="ro-RO"/>
-        </w:rPr>
-        <w:t xml:space="preserve">ȘCOALA </w:t>
-      </w:r>
-      <w:r>
-        <w:rPr>
-          <w:rFonts w:cs="Times New Roman" w:ascii="Times New Roman" w:hAnsi="Times New Roman"/>
-          <w:sz w:val="24"/>
-          <w:szCs w:val="24"/>
-          <w:lang w:val="ro-RO"/>
-        </w:rPr>
-        <w:t>PROFESIOANALĂ SPECIALĂ „ION TEODORESCU”</w:t>
+        <w:t>DIRECTOR ȘCOALA PROFESIOANALĂ SPECIALĂ „ION TEODORESCU”</w:t>
       </w:r>
     </w:p>
     <w:p>
@@ -204,10 +177,8 @@
         <w:pStyle w:val="Heading1"/>
         <w:shd w:val="clear" w:color="auto" w:fill="FFFFFF" w:themeFill="background1"/>
         <w:rPr>
-          <w:rFonts w:ascii="Arial" w:hAnsi="Arial"/>
-          <w:b/>
-          <w:b/>
-          <w:bCs/>
+          <w:sz w:val="28"/>
+          <w:szCs w:val="28"/>
         </w:rPr>
       </w:pPr>
       <w:r>
@@ -216,33 +187,54 @@
           <w:b/>
           <w:bCs/>
           <w:i/>
-          <w:sz w:val="56"/>
-          <w:szCs w:val="56"/>
+          <w:sz w:val="28"/>
+          <w:szCs w:val="28"/>
         </w:rPr>
-        <w:t>PLANIFICARE  ÎNVĂȚĂMÂNT ITINERANT</w:t>
+        <w:t xml:space="preserve">PLANIFICARE  </w:t>
       </w:r>
-    </w:p>
-    <w:p>
-      <w:pPr>
-        <w:pStyle w:val="Heading1"/>
-        <w:shd w:val="clear" w:color="auto" w:fill="FFFFFF" w:themeFill="background1"/>
-        <w:rPr>
-          <w:rFonts w:ascii="Arial" w:hAnsi="Arial"/>
-          <w:b/>
-          <w:b/>
-          <w:bCs/>
-        </w:rPr>
-      </w:pPr>
       <w:r>
         <w:rPr>
           <w:rFonts w:ascii="Arial" w:hAnsi="Arial"/>
           <w:b/>
           <w:bCs/>
           <w:i/>
-          <w:sz w:val="56"/>
-          <w:szCs w:val="56"/>
+          <w:sz w:val="28"/>
+          <w:szCs w:val="28"/>
         </w:rPr>
-        <w:t>ȘI DE SPRIJIN</w:t>
+        <w:t xml:space="preserve">PENTRU  </w:t>
+      </w:r>
+      <w:r>
+        <w:rPr>
+          <w:rFonts w:ascii="Arial" w:hAnsi="Arial"/>
+          <w:b/>
+          <w:bCs/>
+          <w:i/>
+          <w:sz w:val="28"/>
+          <w:szCs w:val="28"/>
+        </w:rPr>
+        <w:t xml:space="preserve">ÎNVĂȚĂMÂNT </w:t>
+      </w:r>
+      <w:r>
+        <w:rPr>
+          <w:rFonts w:ascii="Arial" w:hAnsi="Arial"/>
+          <w:b/>
+          <w:bCs/>
+          <w:i/>
+          <w:sz w:val="28"/>
+          <w:szCs w:val="28"/>
+        </w:rPr>
+        <w:t xml:space="preserve">SPECIAL INTEGRAT/ PROFESOR </w:t>
+      </w:r>
+      <w:r>
+        <w:rPr>
+          <w:rFonts w:ascii="Arial" w:hAnsi="Arial"/>
+          <w:b/>
+          <w:bCs/>
+          <w:i/>
+          <w:sz w:val="28"/>
+          <w:szCs w:val="28"/>
+        </w:rPr>
+        <w:t>ITINERANT ȘI DE SPRIJIN</w:t>
       </w:r>
     </w:p>
     <w:p>

</xml_diff>